<commit_message>
watchdog is tested and worked fine.
</commit_message>
<xml_diff>
--- a/Notebooks/English/04 - Cost management/01 - Azure Pricing Calculator The First Step to Saving on Azure.docx
+++ b/Notebooks/English/04 - Cost management/01 - Azure Pricing Calculator The First Step to Saving on Azure.docx
@@ -920,6 +920,14 @@
           </w:drawing>
         </w:r>
       </w:hyperlink>
+    </w:p>
+    <w:p>
+      <w:pPr>
+        <w:pStyle w:val="BodyText"/>
+      </w:pPr>
+      <w:r>
+        <w:t xml:space="preserve">HELLO</w:t>
+      </w:r>
     </w:p>
     <w:bookmarkEnd w:id="42"/>
     <w:sectPr>

</xml_diff>